<commit_message>
Roller coaster report last update
</commit_message>
<xml_diff>
--- a/Relatorio/TP_Robótica_Avançada.docx
+++ b/Relatorio/TP_Robótica_Avançada.docx
@@ -196,6 +196,7 @@
                   <w:szCs w:val="72"/>
                 </w:rPr>
               </w:pPr>
+              <w:proofErr w:type="spellStart"/>
               <w:r>
                 <w:rPr>
                   <w:rFonts w:asciiTheme="majorHAnsi" w:eastAsiaTheme="majorEastAsia" w:hAnsiTheme="majorHAnsi" w:cstheme="majorBidi"/>
@@ -204,6 +205,7 @@
                 </w:rPr>
                 <w:t>Roller</w:t>
               </w:r>
+              <w:proofErr w:type="spellEnd"/>
               <w:r>
                 <w:rPr>
                   <w:rFonts w:asciiTheme="majorHAnsi" w:eastAsiaTheme="majorEastAsia" w:hAnsiTheme="majorHAnsi" w:cstheme="majorBidi"/>
@@ -212,6 +214,7 @@
                 </w:rPr>
                 <w:t xml:space="preserve"> </w:t>
               </w:r>
+              <w:proofErr w:type="spellStart"/>
               <w:r>
                 <w:rPr>
                   <w:rFonts w:asciiTheme="majorHAnsi" w:eastAsiaTheme="majorEastAsia" w:hAnsiTheme="majorHAnsi" w:cstheme="majorBidi"/>
@@ -220,6 +223,7 @@
                 </w:rPr>
                 <w:t>Coaster</w:t>
               </w:r>
+              <w:proofErr w:type="spellEnd"/>
             </w:p>
           </w:sdtContent>
         </w:sdt>
@@ -530,7 +534,7 @@
               <w:rFonts w:ascii="Calibri" w:hAnsi="Calibri" w:cs="Calibri"/>
               <w:lang w:val="pt-PT"/>
             </w:rPr>
-            <w:t>7</w:t>
+            <w:t>26</w:t>
           </w:r>
           <w:r>
             <w:rPr>
@@ -822,15 +826,17 @@
           <w:rFonts w:ascii="Calibri" w:hAnsi="Calibri" w:cs="Calibri"/>
           <w:lang w:val="pt-PT"/>
         </w:rPr>
-        <w:t>Software Unity,</w:t>
-      </w:r>
-      <w:r>
-        <w:rPr>
-          <w:rFonts w:ascii="Calibri" w:hAnsi="Calibri" w:cs="Calibri"/>
-          <w:lang w:val="pt-PT"/>
-        </w:rPr>
-        <w:t xml:space="preserve"> Visual Studio</w:t>
-      </w:r>
+        <w:t xml:space="preserve">Software </w:t>
+      </w:r>
+      <w:proofErr w:type="spellStart"/>
+      <w:r>
+        <w:rPr>
+          <w:rFonts w:ascii="Calibri" w:hAnsi="Calibri" w:cs="Calibri"/>
+          <w:lang w:val="pt-PT"/>
+        </w:rPr>
+        <w:t>Unity</w:t>
+      </w:r>
+      <w:proofErr w:type="spellEnd"/>
       <w:r>
         <w:rPr>
           <w:rFonts w:ascii="Calibri" w:hAnsi="Calibri" w:cs="Calibri"/>
@@ -843,14 +849,62 @@
           <w:rFonts w:ascii="Calibri" w:hAnsi="Calibri" w:cs="Calibri"/>
           <w:lang w:val="pt-PT"/>
         </w:rPr>
-        <w:t xml:space="preserve"> Orange Edit</w:t>
-      </w:r>
-      <w:r>
-        <w:rPr>
-          <w:rFonts w:ascii="Calibri" w:hAnsi="Calibri" w:cs="Calibri"/>
-          <w:lang w:val="pt-PT"/>
-        </w:rPr>
-        <w:t>, Oculus DK2</w:t>
+        <w:t xml:space="preserve"> Visual </w:t>
+      </w:r>
+      <w:proofErr w:type="spellStart"/>
+      <w:r>
+        <w:rPr>
+          <w:rFonts w:ascii="Calibri" w:hAnsi="Calibri" w:cs="Calibri"/>
+          <w:lang w:val="pt-PT"/>
+        </w:rPr>
+        <w:t>Studio</w:t>
+      </w:r>
+      <w:proofErr w:type="spellEnd"/>
+      <w:r>
+        <w:rPr>
+          <w:rFonts w:ascii="Calibri" w:hAnsi="Calibri" w:cs="Calibri"/>
+          <w:lang w:val="pt-PT"/>
+        </w:rPr>
+        <w:t>,</w:t>
+      </w:r>
+      <w:r>
+        <w:rPr>
+          <w:rFonts w:ascii="Calibri" w:hAnsi="Calibri" w:cs="Calibri"/>
+          <w:lang w:val="pt-PT"/>
+        </w:rPr>
+        <w:t xml:space="preserve"> Orange </w:t>
+      </w:r>
+      <w:proofErr w:type="spellStart"/>
+      <w:r>
+        <w:rPr>
+          <w:rFonts w:ascii="Calibri" w:hAnsi="Calibri" w:cs="Calibri"/>
+          <w:lang w:val="pt-PT"/>
+        </w:rPr>
+        <w:t>Edit</w:t>
+      </w:r>
+      <w:proofErr w:type="spellEnd"/>
+      <w:r>
+        <w:rPr>
+          <w:rFonts w:ascii="Calibri" w:hAnsi="Calibri" w:cs="Calibri"/>
+          <w:lang w:val="pt-PT"/>
+        </w:rPr>
+        <w:t xml:space="preserve">, </w:t>
+      </w:r>
+      <w:proofErr w:type="spellStart"/>
+      <w:r>
+        <w:rPr>
+          <w:rFonts w:ascii="Calibri" w:hAnsi="Calibri" w:cs="Calibri"/>
+          <w:lang w:val="pt-PT"/>
+        </w:rPr>
+        <w:t>Oculus</w:t>
+      </w:r>
+      <w:proofErr w:type="spellEnd"/>
+      <w:r>
+        <w:rPr>
+          <w:rFonts w:ascii="Calibri" w:hAnsi="Calibri" w:cs="Calibri"/>
+          <w:lang w:val="pt-PT"/>
+        </w:rPr>
+        <w:t xml:space="preserve"> DK2</w:t>
       </w:r>
       <w:r>
         <w:rPr>
@@ -1524,12 +1578,37 @@
                 <w:lang w:val="pt-PT"/>
               </w:rPr>
             </w:pPr>
+            <w:proofErr w:type="spellStart"/>
             <w:r>
               <w:rPr>
                 <w:rFonts w:ascii="Calibri" w:hAnsi="Calibri" w:cs="Calibri"/>
                 <w:lang w:val="pt-PT"/>
               </w:rPr>
-              <w:t>Computer Aided Design</w:t>
+              <w:t>Computer</w:t>
+            </w:r>
+            <w:proofErr w:type="spellEnd"/>
+            <w:r>
+              <w:rPr>
+                <w:rFonts w:ascii="Calibri" w:hAnsi="Calibri" w:cs="Calibri"/>
+                <w:lang w:val="pt-PT"/>
+              </w:rPr>
+              <w:t xml:space="preserve"> </w:t>
+            </w:r>
+            <w:proofErr w:type="spellStart"/>
+            <w:r>
+              <w:rPr>
+                <w:rFonts w:ascii="Calibri" w:hAnsi="Calibri" w:cs="Calibri"/>
+                <w:lang w:val="pt-PT"/>
+              </w:rPr>
+              <w:t>Aided</w:t>
+            </w:r>
+            <w:proofErr w:type="spellEnd"/>
+            <w:r>
+              <w:rPr>
+                <w:rFonts w:ascii="Calibri" w:hAnsi="Calibri" w:cs="Calibri"/>
+                <w:lang w:val="pt-PT"/>
+              </w:rPr>
+              <w:t xml:space="preserve"> Design</w:t>
             </w:r>
           </w:p>
         </w:tc>
@@ -1780,7 +1859,103 @@
           <w:rFonts w:asciiTheme="minorHAnsi" w:hAnsiTheme="minorHAnsi" w:cstheme="minorHAnsi"/>
           <w:lang w:val="pt-PT"/>
         </w:rPr>
-        <w:t>nomeadamente o Unity IDE, OrangeEdit IDE, Qt Creator IDE, Visual Studio Community.</w:t>
+        <w:t xml:space="preserve">nomeadamente o </w:t>
+      </w:r>
+      <w:proofErr w:type="spellStart"/>
+      <w:r>
+        <w:rPr>
+          <w:rFonts w:asciiTheme="minorHAnsi" w:hAnsiTheme="minorHAnsi" w:cstheme="minorHAnsi"/>
+          <w:lang w:val="pt-PT"/>
+        </w:rPr>
+        <w:t>Unity</w:t>
+      </w:r>
+      <w:proofErr w:type="spellEnd"/>
+      <w:r>
+        <w:rPr>
+          <w:rFonts w:asciiTheme="minorHAnsi" w:hAnsiTheme="minorHAnsi" w:cstheme="minorHAnsi"/>
+          <w:lang w:val="pt-PT"/>
+        </w:rPr>
+        <w:t xml:space="preserve"> IDE, </w:t>
+      </w:r>
+      <w:proofErr w:type="spellStart"/>
+      <w:r>
+        <w:rPr>
+          <w:rFonts w:asciiTheme="minorHAnsi" w:hAnsiTheme="minorHAnsi" w:cstheme="minorHAnsi"/>
+          <w:lang w:val="pt-PT"/>
+        </w:rPr>
+        <w:t>OrangeEdit</w:t>
+      </w:r>
+      <w:proofErr w:type="spellEnd"/>
+      <w:r>
+        <w:rPr>
+          <w:rFonts w:asciiTheme="minorHAnsi" w:hAnsiTheme="minorHAnsi" w:cstheme="minorHAnsi"/>
+          <w:lang w:val="pt-PT"/>
+        </w:rPr>
+        <w:t xml:space="preserve"> IDE, </w:t>
+      </w:r>
+      <w:proofErr w:type="spellStart"/>
+      <w:r>
+        <w:rPr>
+          <w:rFonts w:asciiTheme="minorHAnsi" w:hAnsiTheme="minorHAnsi" w:cstheme="minorHAnsi"/>
+          <w:lang w:val="pt-PT"/>
+        </w:rPr>
+        <w:t>Qt</w:t>
+      </w:r>
+      <w:proofErr w:type="spellEnd"/>
+      <w:r>
+        <w:rPr>
+          <w:rFonts w:asciiTheme="minorHAnsi" w:hAnsiTheme="minorHAnsi" w:cstheme="minorHAnsi"/>
+          <w:lang w:val="pt-PT"/>
+        </w:rPr>
+        <w:t xml:space="preserve"> </w:t>
+      </w:r>
+      <w:proofErr w:type="spellStart"/>
+      <w:r>
+        <w:rPr>
+          <w:rFonts w:asciiTheme="minorHAnsi" w:hAnsiTheme="minorHAnsi" w:cstheme="minorHAnsi"/>
+          <w:lang w:val="pt-PT"/>
+        </w:rPr>
+        <w:t>Creator</w:t>
+      </w:r>
+      <w:proofErr w:type="spellEnd"/>
+      <w:r>
+        <w:rPr>
+          <w:rFonts w:asciiTheme="minorHAnsi" w:hAnsiTheme="minorHAnsi" w:cstheme="minorHAnsi"/>
+          <w:lang w:val="pt-PT"/>
+        </w:rPr>
+        <w:t xml:space="preserve"> IDE, Visual </w:t>
+      </w:r>
+      <w:proofErr w:type="spellStart"/>
+      <w:r>
+        <w:rPr>
+          <w:rFonts w:asciiTheme="minorHAnsi" w:hAnsiTheme="minorHAnsi" w:cstheme="minorHAnsi"/>
+          <w:lang w:val="pt-PT"/>
+        </w:rPr>
+        <w:t>Studio</w:t>
+      </w:r>
+      <w:proofErr w:type="spellEnd"/>
+      <w:r>
+        <w:rPr>
+          <w:rFonts w:asciiTheme="minorHAnsi" w:hAnsiTheme="minorHAnsi" w:cstheme="minorHAnsi"/>
+          <w:lang w:val="pt-PT"/>
+        </w:rPr>
+        <w:t xml:space="preserve"> </w:t>
+      </w:r>
+      <w:proofErr w:type="spellStart"/>
+      <w:r>
+        <w:rPr>
+          <w:rFonts w:asciiTheme="minorHAnsi" w:hAnsiTheme="minorHAnsi" w:cstheme="minorHAnsi"/>
+          <w:lang w:val="pt-PT"/>
+        </w:rPr>
+        <w:t>Community</w:t>
+      </w:r>
+      <w:proofErr w:type="spellEnd"/>
+      <w:r>
+        <w:rPr>
+          <w:rFonts w:asciiTheme="minorHAnsi" w:hAnsiTheme="minorHAnsi" w:cstheme="minorHAnsi"/>
+          <w:lang w:val="pt-PT"/>
+        </w:rPr>
+        <w:t>.</w:t>
       </w:r>
     </w:p>
     <w:p>
@@ -1815,7 +1990,23 @@
           <w:rFonts w:asciiTheme="minorHAnsi" w:hAnsiTheme="minorHAnsi" w:cstheme="minorHAnsi"/>
           <w:lang w:val="pt-PT"/>
         </w:rPr>
-        <w:t>Este trabalho prático permitiu adquirir conhecimento de programação do robô Kuka, assim como o estabelecimento da comunicação</w:t>
+        <w:t xml:space="preserve">Este trabalho prático permitiu adquirir conhecimento de programação do robô </w:t>
+      </w:r>
+      <w:proofErr w:type="spellStart"/>
+      <w:r>
+        <w:rPr>
+          <w:rFonts w:asciiTheme="minorHAnsi" w:hAnsiTheme="minorHAnsi" w:cstheme="minorHAnsi"/>
+          <w:lang w:val="pt-PT"/>
+        </w:rPr>
+        <w:t>Kuka</w:t>
+      </w:r>
+      <w:proofErr w:type="spellEnd"/>
+      <w:r>
+        <w:rPr>
+          <w:rFonts w:asciiTheme="minorHAnsi" w:hAnsiTheme="minorHAnsi" w:cstheme="minorHAnsi"/>
+          <w:lang w:val="pt-PT"/>
+        </w:rPr>
+        <w:t>, assim como o estabelecimento da comunicação</w:t>
       </w:r>
       <w:r>
         <w:rPr>
@@ -1921,14 +2112,20 @@
         </w:rPr>
         <w:t xml:space="preserve"> -</w:t>
       </w:r>
-      <w:bookmarkStart w:id="21" w:name="_GoBack"/>
-      <w:bookmarkEnd w:id="21"/>
-      <w:r>
-        <w:rPr>
-          <w:rFonts w:ascii="Calibri" w:hAnsi="Calibri" w:cs="Calibri"/>
-        </w:rPr>
-        <w:t xml:space="preserve"> Kuka</w:t>
-      </w:r>
+      <w:r>
+        <w:rPr>
+          <w:rFonts w:ascii="Calibri" w:hAnsi="Calibri" w:cs="Calibri"/>
+        </w:rPr>
+        <w:t xml:space="preserve"> </w:t>
+      </w:r>
+      <w:proofErr w:type="spellStart"/>
+      <w:r>
+        <w:rPr>
+          <w:rFonts w:ascii="Calibri" w:hAnsi="Calibri" w:cs="Calibri"/>
+        </w:rPr>
+        <w:t>Kuka</w:t>
+      </w:r>
+      <w:proofErr w:type="spellEnd"/>
     </w:p>
     <w:p>
       <w:pPr>
@@ -1957,56 +2154,319 @@
           <w:rFonts w:asciiTheme="minorHAnsi" w:hAnsiTheme="minorHAnsi" w:cstheme="minorHAnsi"/>
           <w:lang w:val="pt-PT"/>
         </w:rPr>
-        <w:t xml:space="preserve">O robô KUKA já tinha equipado plataforma de comunicação open-source “JOpenShowVar” logo era necessário desenvolver no nosso IDE método de comunicação com esta plataforma devido a que a “dll” disponibilizada pelo professor não ser compatível com o IDE utilizado. A “dll” foi desenvolvida com recursos a componentes da framework “Qt”, sendo esta incompatível com a que foi utilizada para a realização do projeto, Unity. </w:t>
-      </w:r>
-    </w:p>
-    <w:p>
-      <w:pPr>
-        <w:rPr>
-          <w:rFonts w:asciiTheme="minorHAnsi" w:hAnsiTheme="minorHAnsi" w:cstheme="minorHAnsi"/>
-          <w:lang w:val="pt-PT"/>
-        </w:rPr>
-      </w:pPr>
-      <w:r>
-        <w:rPr>
-          <w:rFonts w:asciiTheme="minorHAnsi" w:hAnsiTheme="minorHAnsi" w:cstheme="minorHAnsi"/>
-          <w:lang w:val="pt-PT"/>
-        </w:rPr>
-        <w:t>Para isso foi necessário desenvolver uma classe que foi denominada de “Client” pois é responsável por criar um cliente TCP e gerir toda a comunicação com o servidor.</w:t>
-      </w:r>
-    </w:p>
-    <w:p>
-      <w:pPr>
-        <w:rPr>
-          <w:rFonts w:asciiTheme="minorHAnsi" w:hAnsiTheme="minorHAnsi" w:cstheme="minorHAnsi"/>
-          <w:lang w:val="pt-PT"/>
-        </w:rPr>
-      </w:pPr>
-      <w:r>
-        <w:rPr>
-          <w:rFonts w:asciiTheme="minorHAnsi" w:hAnsiTheme="minorHAnsi" w:cstheme="minorHAnsi"/>
-          <w:lang w:val="pt-PT"/>
-        </w:rPr>
-        <w:t>Alem das funcionalidades clássicas de classes para comunicação como o “connect”, “disconect”, etc esta tem de codificar e descodificar transmissões segundo a API (Application programming interface) que o servidor utiliza.</w:t>
-      </w:r>
-    </w:p>
-    <w:p>
-      <w:pPr>
-        <w:rPr>
-          <w:rFonts w:asciiTheme="minorHAnsi" w:hAnsiTheme="minorHAnsi" w:cstheme="minorHAnsi"/>
-          <w:lang w:val="pt-PT"/>
-        </w:rPr>
-      </w:pPr>
-      <w:r>
-        <w:rPr>
-          <w:rFonts w:asciiTheme="minorHAnsi" w:hAnsiTheme="minorHAnsi" w:cstheme="minorHAnsi"/>
-          <w:lang w:val="pt-PT"/>
-        </w:rPr>
-        <w:t>Para isso obedeceu-se a seguinte estrutura inicial quando o cliente inicia a transmissão. Após esta estrutura estar definida é acrescentado o os bytes referentes a variável a ler/escrever e também o novo valor da variável caso seja uma operação de escrita.</w:t>
-      </w:r>
-    </w:p>
-    <w:p>
-      <w:pPr>
+        <w:t>O robô KUKA já tinha equipado plataforma de comunicação open-</w:t>
+      </w:r>
+      <w:proofErr w:type="spellStart"/>
+      <w:r>
+        <w:rPr>
+          <w:rFonts w:asciiTheme="minorHAnsi" w:hAnsiTheme="minorHAnsi" w:cstheme="minorHAnsi"/>
+          <w:lang w:val="pt-PT"/>
+        </w:rPr>
+        <w:t>source</w:t>
+      </w:r>
+      <w:proofErr w:type="spellEnd"/>
+      <w:r>
+        <w:rPr>
+          <w:rFonts w:asciiTheme="minorHAnsi" w:hAnsiTheme="minorHAnsi" w:cstheme="minorHAnsi"/>
+          <w:lang w:val="pt-PT"/>
+        </w:rPr>
+        <w:t xml:space="preserve"> “</w:t>
+      </w:r>
+      <w:proofErr w:type="spellStart"/>
+      <w:r>
+        <w:rPr>
+          <w:rFonts w:asciiTheme="minorHAnsi" w:hAnsiTheme="minorHAnsi" w:cstheme="minorHAnsi"/>
+          <w:lang w:val="pt-PT"/>
+        </w:rPr>
+        <w:t>JOpenShowVar</w:t>
+      </w:r>
+      <w:proofErr w:type="spellEnd"/>
+      <w:r>
+        <w:rPr>
+          <w:rFonts w:asciiTheme="minorHAnsi" w:hAnsiTheme="minorHAnsi" w:cstheme="minorHAnsi"/>
+          <w:lang w:val="pt-PT"/>
+        </w:rPr>
+        <w:t>” logo era necessário desenvolver no nosso IDE método de comunicação com esta plataforma devido a que a “</w:t>
+      </w:r>
+      <w:proofErr w:type="spellStart"/>
+      <w:r>
+        <w:rPr>
+          <w:rFonts w:asciiTheme="minorHAnsi" w:hAnsiTheme="minorHAnsi" w:cstheme="minorHAnsi"/>
+          <w:lang w:val="pt-PT"/>
+        </w:rPr>
+        <w:t>dll</w:t>
+      </w:r>
+      <w:proofErr w:type="spellEnd"/>
+      <w:r>
+        <w:rPr>
+          <w:rFonts w:asciiTheme="minorHAnsi" w:hAnsiTheme="minorHAnsi" w:cstheme="minorHAnsi"/>
+          <w:lang w:val="pt-PT"/>
+        </w:rPr>
+        <w:t>” disponibilizada pelo professor não ser compatível com o IDE utilizado. A “</w:t>
+      </w:r>
+      <w:proofErr w:type="spellStart"/>
+      <w:r>
+        <w:rPr>
+          <w:rFonts w:asciiTheme="minorHAnsi" w:hAnsiTheme="minorHAnsi" w:cstheme="minorHAnsi"/>
+          <w:lang w:val="pt-PT"/>
+        </w:rPr>
+        <w:t>dll</w:t>
+      </w:r>
+      <w:proofErr w:type="spellEnd"/>
+      <w:r>
+        <w:rPr>
+          <w:rFonts w:asciiTheme="minorHAnsi" w:hAnsiTheme="minorHAnsi" w:cstheme="minorHAnsi"/>
+          <w:lang w:val="pt-PT"/>
+        </w:rPr>
+        <w:t xml:space="preserve">” foi desenvolvida com recursos a componentes da </w:t>
+      </w:r>
+      <w:proofErr w:type="spellStart"/>
+      <w:r>
+        <w:rPr>
+          <w:rFonts w:asciiTheme="minorHAnsi" w:hAnsiTheme="minorHAnsi" w:cstheme="minorHAnsi"/>
+          <w:lang w:val="pt-PT"/>
+        </w:rPr>
+        <w:t>framework</w:t>
+      </w:r>
+      <w:proofErr w:type="spellEnd"/>
+      <w:r>
+        <w:rPr>
+          <w:rFonts w:asciiTheme="minorHAnsi" w:hAnsiTheme="minorHAnsi" w:cstheme="minorHAnsi"/>
+          <w:lang w:val="pt-PT"/>
+        </w:rPr>
+        <w:t xml:space="preserve"> “</w:t>
+      </w:r>
+      <w:proofErr w:type="spellStart"/>
+      <w:r>
+        <w:rPr>
+          <w:rFonts w:asciiTheme="minorHAnsi" w:hAnsiTheme="minorHAnsi" w:cstheme="minorHAnsi"/>
+          <w:lang w:val="pt-PT"/>
+        </w:rPr>
+        <w:t>Qt</w:t>
+      </w:r>
+      <w:proofErr w:type="spellEnd"/>
+      <w:r>
+        <w:rPr>
+          <w:rFonts w:asciiTheme="minorHAnsi" w:hAnsiTheme="minorHAnsi" w:cstheme="minorHAnsi"/>
+          <w:lang w:val="pt-PT"/>
+        </w:rPr>
+        <w:t xml:space="preserve">”, sendo esta incompatível com a que foi utilizada para a realização do projeto, </w:t>
+      </w:r>
+      <w:proofErr w:type="spellStart"/>
+      <w:r>
+        <w:rPr>
+          <w:rFonts w:asciiTheme="minorHAnsi" w:hAnsiTheme="minorHAnsi" w:cstheme="minorHAnsi"/>
+          <w:lang w:val="pt-PT"/>
+        </w:rPr>
+        <w:t>Unity</w:t>
+      </w:r>
+      <w:proofErr w:type="spellEnd"/>
+      <w:r>
+        <w:rPr>
+          <w:rFonts w:asciiTheme="minorHAnsi" w:hAnsiTheme="minorHAnsi" w:cstheme="minorHAnsi"/>
+          <w:lang w:val="pt-PT"/>
+        </w:rPr>
+        <w:t xml:space="preserve">. </w:t>
+      </w:r>
+    </w:p>
+    <w:p>
+      <w:pPr>
+        <w:rPr>
+          <w:rFonts w:asciiTheme="minorHAnsi" w:hAnsiTheme="minorHAnsi" w:cstheme="minorHAnsi"/>
+          <w:lang w:val="pt-PT"/>
+        </w:rPr>
+      </w:pPr>
+      <w:r>
+        <w:rPr>
+          <w:rFonts w:asciiTheme="minorHAnsi" w:hAnsiTheme="minorHAnsi" w:cstheme="minorHAnsi"/>
+          <w:lang w:val="pt-PT"/>
+        </w:rPr>
+        <w:t>Para isso foi necessário desenvolver uma classe que foi denominada de “</w:t>
+      </w:r>
+      <w:proofErr w:type="spellStart"/>
+      <w:r>
+        <w:rPr>
+          <w:rFonts w:asciiTheme="minorHAnsi" w:hAnsiTheme="minorHAnsi" w:cstheme="minorHAnsi"/>
+          <w:lang w:val="pt-PT"/>
+        </w:rPr>
+        <w:t>Client</w:t>
+      </w:r>
+      <w:proofErr w:type="spellEnd"/>
+      <w:r>
+        <w:rPr>
+          <w:rFonts w:asciiTheme="minorHAnsi" w:hAnsiTheme="minorHAnsi" w:cstheme="minorHAnsi"/>
+          <w:lang w:val="pt-PT"/>
+        </w:rPr>
+        <w:t>” pois é responsável por criar um cliente TCP e gerir toda a comunicação com o servidor.</w:t>
+      </w:r>
+    </w:p>
+    <w:p>
+      <w:pPr>
+        <w:rPr>
+          <w:rFonts w:asciiTheme="minorHAnsi" w:hAnsiTheme="minorHAnsi" w:cstheme="minorHAnsi"/>
+          <w:lang w:val="pt-PT"/>
+        </w:rPr>
+      </w:pPr>
+      <w:r>
+        <w:rPr>
+          <w:rFonts w:asciiTheme="minorHAnsi" w:hAnsiTheme="minorHAnsi" w:cstheme="minorHAnsi"/>
+          <w:lang w:val="pt-PT"/>
+        </w:rPr>
+        <w:t>Al</w:t>
+      </w:r>
+      <w:r>
+        <w:rPr>
+          <w:rFonts w:asciiTheme="minorHAnsi" w:hAnsiTheme="minorHAnsi" w:cstheme="minorHAnsi"/>
+          <w:lang w:val="pt-PT"/>
+        </w:rPr>
+        <w:t>é</w:t>
+      </w:r>
+      <w:r>
+        <w:rPr>
+          <w:rFonts w:asciiTheme="minorHAnsi" w:hAnsiTheme="minorHAnsi" w:cstheme="minorHAnsi"/>
+          <w:lang w:val="pt-PT"/>
+        </w:rPr>
+        <w:t>m das funcionalidades clássicas de classes para comunicação como o “</w:t>
+      </w:r>
+      <w:proofErr w:type="spellStart"/>
+      <w:r>
+        <w:rPr>
+          <w:rFonts w:asciiTheme="minorHAnsi" w:hAnsiTheme="minorHAnsi" w:cstheme="minorHAnsi"/>
+          <w:lang w:val="pt-PT"/>
+        </w:rPr>
+        <w:t>connect</w:t>
+      </w:r>
+      <w:proofErr w:type="spellEnd"/>
+      <w:r>
+        <w:rPr>
+          <w:rFonts w:asciiTheme="minorHAnsi" w:hAnsiTheme="minorHAnsi" w:cstheme="minorHAnsi"/>
+          <w:lang w:val="pt-PT"/>
+        </w:rPr>
+        <w:t>”, “</w:t>
+      </w:r>
+      <w:proofErr w:type="spellStart"/>
+      <w:r>
+        <w:rPr>
+          <w:rFonts w:asciiTheme="minorHAnsi" w:hAnsiTheme="minorHAnsi" w:cstheme="minorHAnsi"/>
+          <w:lang w:val="pt-PT"/>
+        </w:rPr>
+        <w:t>disconect</w:t>
+      </w:r>
+      <w:proofErr w:type="spellEnd"/>
+      <w:r>
+        <w:rPr>
+          <w:rFonts w:asciiTheme="minorHAnsi" w:hAnsiTheme="minorHAnsi" w:cstheme="minorHAnsi"/>
+          <w:lang w:val="pt-PT"/>
+        </w:rPr>
+        <w:t>”</w:t>
+      </w:r>
+      <w:r>
+        <w:rPr>
+          <w:rFonts w:asciiTheme="minorHAnsi" w:hAnsiTheme="minorHAnsi" w:cstheme="minorHAnsi"/>
+          <w:lang w:val="pt-PT"/>
+        </w:rPr>
+        <w:t>,</w:t>
+      </w:r>
+      <w:r>
+        <w:rPr>
+          <w:rFonts w:asciiTheme="minorHAnsi" w:hAnsiTheme="minorHAnsi" w:cstheme="minorHAnsi"/>
+          <w:lang w:val="pt-PT"/>
+        </w:rPr>
+        <w:t xml:space="preserve"> esta tem de codificar e descodificar transmissões segundo a API (</w:t>
+      </w:r>
+      <w:proofErr w:type="spellStart"/>
+      <w:r>
+        <w:rPr>
+          <w:rFonts w:asciiTheme="minorHAnsi" w:hAnsiTheme="minorHAnsi" w:cstheme="minorHAnsi"/>
+          <w:lang w:val="pt-PT"/>
+        </w:rPr>
+        <w:t>Application</w:t>
+      </w:r>
+      <w:proofErr w:type="spellEnd"/>
+      <w:r>
+        <w:rPr>
+          <w:rFonts w:asciiTheme="minorHAnsi" w:hAnsiTheme="minorHAnsi" w:cstheme="minorHAnsi"/>
+          <w:lang w:val="pt-PT"/>
+        </w:rPr>
+        <w:t xml:space="preserve"> </w:t>
+      </w:r>
+      <w:proofErr w:type="spellStart"/>
+      <w:r>
+        <w:rPr>
+          <w:rFonts w:asciiTheme="minorHAnsi" w:hAnsiTheme="minorHAnsi" w:cstheme="minorHAnsi"/>
+          <w:lang w:val="pt-PT"/>
+        </w:rPr>
+        <w:t>programming</w:t>
+      </w:r>
+      <w:proofErr w:type="spellEnd"/>
+      <w:r>
+        <w:rPr>
+          <w:rFonts w:asciiTheme="minorHAnsi" w:hAnsiTheme="minorHAnsi" w:cstheme="minorHAnsi"/>
+          <w:lang w:val="pt-PT"/>
+        </w:rPr>
+        <w:t xml:space="preserve"> interface) que o servidor utiliza.</w:t>
+      </w:r>
+    </w:p>
+    <w:p>
+      <w:pPr>
+        <w:rPr>
+          <w:rFonts w:asciiTheme="minorHAnsi" w:hAnsiTheme="minorHAnsi" w:cstheme="minorHAnsi"/>
+          <w:lang w:val="pt-PT"/>
+        </w:rPr>
+      </w:pPr>
+      <w:r>
+        <w:rPr>
+          <w:rFonts w:asciiTheme="minorHAnsi" w:hAnsiTheme="minorHAnsi" w:cstheme="minorHAnsi"/>
+          <w:lang w:val="pt-PT"/>
+        </w:rPr>
+        <w:t xml:space="preserve">Para </w:t>
+      </w:r>
+      <w:r>
+        <w:rPr>
+          <w:rFonts w:asciiTheme="minorHAnsi" w:hAnsiTheme="minorHAnsi" w:cstheme="minorHAnsi"/>
+          <w:lang w:val="pt-PT"/>
+        </w:rPr>
+        <w:t>tal</w:t>
+      </w:r>
+      <w:r>
+        <w:rPr>
+          <w:rFonts w:asciiTheme="minorHAnsi" w:hAnsiTheme="minorHAnsi" w:cstheme="minorHAnsi"/>
+          <w:lang w:val="pt-PT"/>
+        </w:rPr>
+        <w:t xml:space="preserve"> obedeceu-se </w:t>
+      </w:r>
+      <w:r>
+        <w:rPr>
+          <w:rFonts w:asciiTheme="minorHAnsi" w:hAnsiTheme="minorHAnsi" w:cstheme="minorHAnsi"/>
+          <w:lang w:val="pt-PT"/>
+        </w:rPr>
+        <w:t>à</w:t>
+      </w:r>
+      <w:r>
+        <w:rPr>
+          <w:rFonts w:asciiTheme="minorHAnsi" w:hAnsiTheme="minorHAnsi" w:cstheme="minorHAnsi"/>
+          <w:lang w:val="pt-PT"/>
+        </w:rPr>
+        <w:t xml:space="preserve"> seguinte estrutura inicial quando o cliente inicia a transmissão. Após esta estrutura estar definida é acrescentado os bytes referentes </w:t>
+      </w:r>
+      <w:r>
+        <w:rPr>
+          <w:rFonts w:asciiTheme="minorHAnsi" w:hAnsiTheme="minorHAnsi" w:cstheme="minorHAnsi"/>
+          <w:lang w:val="pt-PT"/>
+        </w:rPr>
+        <w:t>à</w:t>
+      </w:r>
+      <w:r>
+        <w:rPr>
+          <w:rFonts w:asciiTheme="minorHAnsi" w:hAnsiTheme="minorHAnsi" w:cstheme="minorHAnsi"/>
+          <w:lang w:val="pt-PT"/>
+        </w:rPr>
+        <w:t xml:space="preserve"> variável a ler/escrever e também o novo valor da variável caso seja uma operação de escrita.</w:t>
+      </w:r>
+    </w:p>
+    <w:p>
+      <w:pPr>
+        <w:jc w:val="center"/>
         <w:rPr>
           <w:rFonts w:asciiTheme="minorHAnsi" w:hAnsiTheme="minorHAnsi" w:cstheme="minorHAnsi"/>
         </w:rPr>
@@ -2018,8 +2478,8 @@
         </w:rPr>
         <w:drawing>
           <wp:inline distT="0" distB="0" distL="0" distR="0" wp14:anchorId="04F39C73" wp14:editId="10C59317">
-            <wp:extent cx="4943475" cy="1819275"/>
-            <wp:effectExtent l="0" t="0" r="9525" b="9525"/>
+            <wp:extent cx="3235859" cy="1190846"/>
+            <wp:effectExtent l="0" t="0" r="3175" b="3175"/>
             <wp:docPr id="1" name="Imagem 1" descr="Uma imagem com texto&#10;&#10;Descrição gerada automaticamente"/>
             <wp:cNvGraphicFramePr>
               <a:graphicFrameLocks xmlns:a="http://schemas.openxmlformats.org/drawingml/2006/main" noChangeAspect="1"/>
@@ -2040,7 +2500,7 @@
                   <pic:spPr>
                     <a:xfrm>
                       <a:off x="0" y="0"/>
-                      <a:ext cx="4943475" cy="1819275"/>
+                      <a:ext cx="3277221" cy="1206068"/>
                     </a:xfrm>
                     <a:prstGeom prst="rect">
                       <a:avLst/>
@@ -2072,7 +2532,23 @@
           <w:rFonts w:asciiTheme="minorHAnsi" w:hAnsiTheme="minorHAnsi" w:cstheme="minorHAnsi"/>
           <w:lang w:val="pt-PT"/>
         </w:rPr>
-        <w:t>Foi decidido utilizar um sistema assíncrono de comunicação realizado por callback de forma a que o sistema não fique comprometido com as tarefas de comunicação.</w:t>
+        <w:t xml:space="preserve">Foi decidido utilizar um sistema assíncrono de comunicação realizado por </w:t>
+      </w:r>
+      <w:proofErr w:type="spellStart"/>
+      <w:r>
+        <w:rPr>
+          <w:rFonts w:asciiTheme="minorHAnsi" w:hAnsiTheme="minorHAnsi" w:cstheme="minorHAnsi"/>
+          <w:lang w:val="pt-PT"/>
+        </w:rPr>
+        <w:t>callback</w:t>
+      </w:r>
+      <w:proofErr w:type="spellEnd"/>
+      <w:r>
+        <w:rPr>
+          <w:rFonts w:asciiTheme="minorHAnsi" w:hAnsiTheme="minorHAnsi" w:cstheme="minorHAnsi"/>
+          <w:lang w:val="pt-PT"/>
+        </w:rPr>
+        <w:t xml:space="preserve"> de forma a que o sistema não fique comprometido com as tarefas de comunicação.</w:t>
       </w:r>
     </w:p>
     <w:p>
@@ -2087,17 +2563,18 @@
       <w:pPr>
         <w:pStyle w:val="Ttulo2"/>
       </w:pPr>
-      <w:bookmarkStart w:id="22" w:name="_Toc71351364"/>
-      <w:bookmarkStart w:id="23" w:name="_Toc71351366"/>
-      <w:bookmarkStart w:id="24" w:name="_Toc71351367"/>
-      <w:bookmarkStart w:id="25" w:name="_Toc71351369"/>
-      <w:bookmarkStart w:id="26" w:name="_Toc71351370"/>
-      <w:bookmarkStart w:id="27" w:name="_Toc71351378"/>
-      <w:bookmarkStart w:id="28" w:name="_Toc71351387"/>
-      <w:bookmarkStart w:id="29" w:name="_Toc71351393"/>
-      <w:bookmarkStart w:id="30" w:name="_Toc71351419"/>
-      <w:bookmarkStart w:id="31" w:name="_Toc71351424"/>
-      <w:bookmarkStart w:id="32" w:name="_Toc71351440"/>
+      <w:bookmarkStart w:id="21" w:name="_Toc71351364"/>
+      <w:bookmarkStart w:id="22" w:name="_Toc71351366"/>
+      <w:bookmarkStart w:id="23" w:name="_Toc71351367"/>
+      <w:bookmarkStart w:id="24" w:name="_Toc71351369"/>
+      <w:bookmarkStart w:id="25" w:name="_Toc71351370"/>
+      <w:bookmarkStart w:id="26" w:name="_Toc71351378"/>
+      <w:bookmarkStart w:id="27" w:name="_Toc71351387"/>
+      <w:bookmarkStart w:id="28" w:name="_Toc71351393"/>
+      <w:bookmarkStart w:id="29" w:name="_Toc71351419"/>
+      <w:bookmarkStart w:id="30" w:name="_Toc71351424"/>
+      <w:bookmarkStart w:id="31" w:name="_Toc71351440"/>
+      <w:bookmarkEnd w:id="21"/>
       <w:bookmarkEnd w:id="22"/>
       <w:bookmarkEnd w:id="23"/>
       <w:bookmarkEnd w:id="24"/>
@@ -2108,31 +2585,470 @@
       <w:bookmarkEnd w:id="29"/>
       <w:bookmarkEnd w:id="30"/>
       <w:bookmarkEnd w:id="31"/>
+      <w:r>
+        <w:lastRenderedPageBreak/>
+        <w:t xml:space="preserve">Aquisição de pontos do robô </w:t>
+      </w:r>
+      <w:proofErr w:type="spellStart"/>
+      <w:r>
+        <w:t>KuKa</w:t>
+      </w:r>
+      <w:proofErr w:type="spellEnd"/>
+    </w:p>
+    <w:p>
+      <w:pPr>
+        <w:rPr>
+          <w:rFonts w:asciiTheme="minorHAnsi" w:hAnsiTheme="minorHAnsi" w:cstheme="minorHAnsi"/>
+          <w:lang w:val="pt-PT"/>
+        </w:rPr>
+      </w:pPr>
+      <w:r>
+        <w:rPr>
+          <w:rFonts w:asciiTheme="minorHAnsi" w:hAnsiTheme="minorHAnsi" w:cstheme="minorHAnsi"/>
+          <w:lang w:val="pt-PT"/>
+        </w:rPr>
+        <w:t xml:space="preserve">Ainda na fase embrionária do projeto, tendo em consideração as limitações que poderiam existir no que se refere às restrições dos eixos do robô </w:t>
+      </w:r>
+      <w:proofErr w:type="spellStart"/>
+      <w:r>
+        <w:rPr>
+          <w:rFonts w:asciiTheme="minorHAnsi" w:hAnsiTheme="minorHAnsi" w:cstheme="minorHAnsi"/>
+          <w:lang w:val="pt-PT"/>
+        </w:rPr>
+        <w:t>Kuka</w:t>
+      </w:r>
+      <w:proofErr w:type="spellEnd"/>
+      <w:r>
+        <w:rPr>
+          <w:rFonts w:asciiTheme="minorHAnsi" w:hAnsiTheme="minorHAnsi" w:cstheme="minorHAnsi"/>
+          <w:lang w:val="pt-PT"/>
+        </w:rPr>
+        <w:t xml:space="preserve">, optou-se pela aquisição de pontos em tempo real correspondentes a movimentos dentro de limites de controlo do </w:t>
+      </w:r>
+      <w:proofErr w:type="spellStart"/>
+      <w:r>
+        <w:rPr>
+          <w:rFonts w:asciiTheme="minorHAnsi" w:hAnsiTheme="minorHAnsi" w:cstheme="minorHAnsi"/>
+          <w:lang w:val="pt-PT"/>
+        </w:rPr>
+        <w:t>Kuka</w:t>
+      </w:r>
+      <w:proofErr w:type="spellEnd"/>
+      <w:r>
+        <w:rPr>
+          <w:rFonts w:asciiTheme="minorHAnsi" w:hAnsiTheme="minorHAnsi" w:cstheme="minorHAnsi"/>
+          <w:lang w:val="pt-PT"/>
+        </w:rPr>
+        <w:t>.</w:t>
+      </w:r>
+    </w:p>
+    <w:p>
+      <w:pPr>
+        <w:rPr>
+          <w:rFonts w:asciiTheme="minorHAnsi" w:hAnsiTheme="minorHAnsi" w:cstheme="minorHAnsi"/>
+          <w:lang w:val="pt-PT"/>
+        </w:rPr>
+      </w:pPr>
+      <w:r>
+        <w:rPr>
+          <w:rFonts w:asciiTheme="minorHAnsi" w:hAnsiTheme="minorHAnsi" w:cstheme="minorHAnsi"/>
+          <w:lang w:val="pt-PT"/>
+        </w:rPr>
+        <w:t>Os pontos adquiridos foram conseguidos a partir de uma “</w:t>
+      </w:r>
+      <w:proofErr w:type="spellStart"/>
+      <w:r>
+        <w:rPr>
+          <w:rFonts w:asciiTheme="minorHAnsi" w:hAnsiTheme="minorHAnsi" w:cstheme="minorHAnsi"/>
+          <w:lang w:val="pt-PT"/>
+        </w:rPr>
+        <w:t>thread</w:t>
+      </w:r>
+      <w:proofErr w:type="spellEnd"/>
+      <w:r>
+        <w:rPr>
+          <w:rFonts w:asciiTheme="minorHAnsi" w:hAnsiTheme="minorHAnsi" w:cstheme="minorHAnsi"/>
+          <w:lang w:val="pt-PT"/>
+        </w:rPr>
+        <w:t>” e</w:t>
+      </w:r>
+      <w:r>
+        <w:rPr>
+          <w:rFonts w:asciiTheme="minorHAnsi" w:hAnsiTheme="minorHAnsi" w:cstheme="minorHAnsi"/>
+          <w:lang w:val="pt-PT"/>
+        </w:rPr>
+        <w:t>xecutada</w:t>
+      </w:r>
+      <w:r>
+        <w:rPr>
+          <w:rFonts w:asciiTheme="minorHAnsi" w:hAnsiTheme="minorHAnsi" w:cstheme="minorHAnsi"/>
+          <w:lang w:val="pt-PT"/>
+        </w:rPr>
+        <w:t xml:space="preserve"> em “QT” </w:t>
+      </w:r>
+      <w:r>
+        <w:rPr>
+          <w:rFonts w:asciiTheme="minorHAnsi" w:hAnsiTheme="minorHAnsi" w:cstheme="minorHAnsi"/>
+          <w:lang w:val="pt-PT"/>
+        </w:rPr>
+        <w:t>que faz a aquisição de pontos com uma frequência de 1 segundo, sendo posteriormente armazenados num ficheiro com extensão “.CSV”.</w:t>
+      </w:r>
+      <w:r>
+        <w:rPr>
+          <w:rFonts w:asciiTheme="minorHAnsi" w:hAnsiTheme="minorHAnsi" w:cstheme="minorHAnsi"/>
+          <w:lang w:val="pt-PT"/>
+        </w:rPr>
+        <w:t xml:space="preserve"> Seguidamente, no software </w:t>
+      </w:r>
+      <w:proofErr w:type="spellStart"/>
+      <w:r>
+        <w:rPr>
+          <w:rFonts w:asciiTheme="minorHAnsi" w:hAnsiTheme="minorHAnsi" w:cstheme="minorHAnsi"/>
+          <w:i/>
+          <w:iCs/>
+          <w:lang w:val="pt-PT"/>
+        </w:rPr>
+        <w:t>Unity</w:t>
+      </w:r>
+      <w:proofErr w:type="spellEnd"/>
+      <w:r>
+        <w:rPr>
+          <w:rFonts w:asciiTheme="minorHAnsi" w:hAnsiTheme="minorHAnsi" w:cstheme="minorHAnsi"/>
+          <w:lang w:val="pt-PT"/>
+        </w:rPr>
+        <w:t xml:space="preserve"> </w:t>
+      </w:r>
+      <w:r>
+        <w:rPr>
+          <w:rFonts w:asciiTheme="minorHAnsi" w:hAnsiTheme="minorHAnsi" w:cstheme="minorHAnsi"/>
+          <w:lang w:val="pt-PT"/>
+        </w:rPr>
+        <w:t>é</w:t>
+      </w:r>
+      <w:r>
+        <w:rPr>
+          <w:rFonts w:asciiTheme="minorHAnsi" w:hAnsiTheme="minorHAnsi" w:cstheme="minorHAnsi"/>
+          <w:lang w:val="pt-PT"/>
+        </w:rPr>
+        <w:t xml:space="preserve"> carregado o ficheiro</w:t>
+      </w:r>
+      <w:r>
+        <w:rPr>
+          <w:rFonts w:asciiTheme="minorHAnsi" w:hAnsiTheme="minorHAnsi" w:cstheme="minorHAnsi"/>
+          <w:lang w:val="pt-PT"/>
+        </w:rPr>
+        <w:t xml:space="preserve"> pela aplicação </w:t>
+      </w:r>
+      <w:r>
+        <w:rPr>
+          <w:rFonts w:asciiTheme="minorHAnsi" w:hAnsiTheme="minorHAnsi" w:cstheme="minorHAnsi"/>
+          <w:lang w:val="pt-PT"/>
+        </w:rPr>
+        <w:t>e consequentemente percorrido linha a linha, retirando os valores pretendidos para uma lista, onde é feito um tratamento de dados devido a particularidades da linguagem C#.</w:t>
+      </w:r>
+      <w:r>
+        <w:rPr>
+          <w:rFonts w:asciiTheme="minorHAnsi" w:hAnsiTheme="minorHAnsi" w:cstheme="minorHAnsi"/>
+          <w:lang w:val="pt-PT"/>
+        </w:rPr>
+        <w:t xml:space="preserve"> </w:t>
+      </w:r>
+      <w:r>
+        <w:rPr>
+          <w:rFonts w:asciiTheme="minorHAnsi" w:hAnsiTheme="minorHAnsi" w:cstheme="minorHAnsi"/>
+          <w:lang w:val="pt-PT"/>
+        </w:rPr>
+        <w:t>No seguimento deste procedimento, é instanciado um vetor de 3 posições</w:t>
+      </w:r>
+      <w:r>
+        <w:rPr>
+          <w:rFonts w:asciiTheme="minorHAnsi" w:hAnsiTheme="minorHAnsi" w:cstheme="minorHAnsi"/>
+          <w:lang w:val="pt-PT"/>
+        </w:rPr>
+        <w:t xml:space="preserve">, que tem como </w:t>
+      </w:r>
+      <w:r>
+        <w:rPr>
+          <w:rFonts w:asciiTheme="minorHAnsi" w:hAnsiTheme="minorHAnsi" w:cstheme="minorHAnsi"/>
+          <w:lang w:val="pt-PT"/>
+        </w:rPr>
+        <w:t>finalidade armazenar</w:t>
+      </w:r>
+      <w:r>
+        <w:rPr>
+          <w:rFonts w:asciiTheme="minorHAnsi" w:hAnsiTheme="minorHAnsi" w:cstheme="minorHAnsi"/>
+          <w:lang w:val="pt-PT"/>
+        </w:rPr>
+        <w:t xml:space="preserve"> as </w:t>
+      </w:r>
+      <w:r>
+        <w:rPr>
+          <w:rFonts w:asciiTheme="minorHAnsi" w:hAnsiTheme="minorHAnsi" w:cstheme="minorHAnsi"/>
+          <w:lang w:val="pt-PT"/>
+        </w:rPr>
+        <w:t>posições X</w:t>
+      </w:r>
+      <w:r>
+        <w:rPr>
+          <w:rFonts w:asciiTheme="minorHAnsi" w:hAnsiTheme="minorHAnsi" w:cstheme="minorHAnsi"/>
+          <w:lang w:val="pt-PT"/>
+        </w:rPr>
+        <w:t xml:space="preserve">, </w:t>
+      </w:r>
+      <w:r>
+        <w:rPr>
+          <w:rFonts w:asciiTheme="minorHAnsi" w:hAnsiTheme="minorHAnsi" w:cstheme="minorHAnsi"/>
+          <w:lang w:val="pt-PT"/>
+        </w:rPr>
+        <w:t>Y,</w:t>
+      </w:r>
+      <w:r>
+        <w:rPr>
+          <w:rFonts w:asciiTheme="minorHAnsi" w:hAnsiTheme="minorHAnsi" w:cstheme="minorHAnsi"/>
+          <w:lang w:val="pt-PT"/>
+        </w:rPr>
+        <w:t xml:space="preserve"> Z </w:t>
+      </w:r>
+      <w:r>
+        <w:rPr>
+          <w:rFonts w:asciiTheme="minorHAnsi" w:hAnsiTheme="minorHAnsi" w:cstheme="minorHAnsi"/>
+          <w:lang w:val="pt-PT"/>
+        </w:rPr>
+        <w:t>para a criação do ponto no espaço.</w:t>
+      </w:r>
+    </w:p>
+    <w:p>
+      <w:pPr>
+        <w:pStyle w:val="Ttulo2"/>
+      </w:pPr>
+      <w:r>
+        <w:t>Criação da montanha russa</w:t>
+      </w:r>
+    </w:p>
+    <w:p>
+      <w:pPr>
+        <w:rPr>
+          <w:rFonts w:asciiTheme="minorHAnsi" w:hAnsiTheme="minorHAnsi" w:cstheme="minorHAnsi"/>
+          <w:lang w:val="pt-PT"/>
+        </w:rPr>
+      </w:pPr>
+      <w:r>
+        <w:rPr>
+          <w:rFonts w:asciiTheme="minorHAnsi" w:hAnsiTheme="minorHAnsi" w:cstheme="minorHAnsi"/>
+          <w:lang w:val="pt-PT"/>
+        </w:rPr>
+        <w:t>Após o ponto estar criado no vetor “</w:t>
+      </w:r>
+      <w:proofErr w:type="spellStart"/>
+      <w:r>
+        <w:rPr>
+          <w:rFonts w:asciiTheme="minorHAnsi" w:hAnsiTheme="minorHAnsi" w:cstheme="minorHAnsi"/>
+          <w:lang w:val="pt-PT"/>
+        </w:rPr>
+        <w:t>pointPosition</w:t>
+      </w:r>
+      <w:proofErr w:type="spellEnd"/>
+      <w:r>
+        <w:rPr>
+          <w:rFonts w:asciiTheme="minorHAnsi" w:hAnsiTheme="minorHAnsi" w:cstheme="minorHAnsi"/>
+          <w:lang w:val="pt-PT"/>
+        </w:rPr>
+        <w:t>”</w:t>
+      </w:r>
+      <w:r>
+        <w:rPr>
+          <w:rFonts w:asciiTheme="minorHAnsi" w:hAnsiTheme="minorHAnsi" w:cstheme="minorHAnsi"/>
+          <w:lang w:val="pt-PT"/>
+        </w:rPr>
+        <w:t xml:space="preserve"> </w:t>
+      </w:r>
+      <w:r>
+        <w:rPr>
+          <w:rFonts w:asciiTheme="minorHAnsi" w:hAnsiTheme="minorHAnsi" w:cstheme="minorHAnsi"/>
+          <w:lang w:val="pt-PT"/>
+        </w:rPr>
+        <w:t>é invocado o método “</w:t>
+      </w:r>
+      <w:r>
+        <w:rPr>
+          <w:rFonts w:asciiTheme="minorHAnsi" w:hAnsiTheme="minorHAnsi" w:cstheme="minorHAnsi"/>
+          <w:lang w:val="pt-PT"/>
+        </w:rPr>
+        <w:t>InsertNewPointAt2</w:t>
+      </w:r>
+      <w:r>
+        <w:rPr>
+          <w:rFonts w:asciiTheme="minorHAnsi" w:hAnsiTheme="minorHAnsi" w:cstheme="minorHAnsi"/>
+          <w:lang w:val="pt-PT"/>
+        </w:rPr>
+        <w:t>”</w:t>
+      </w:r>
+      <w:r>
+        <w:rPr>
+          <w:rFonts w:asciiTheme="minorHAnsi" w:hAnsiTheme="minorHAnsi" w:cstheme="minorHAnsi"/>
+          <w:lang w:val="pt-PT"/>
+        </w:rPr>
+        <w:t xml:space="preserve"> </w:t>
+      </w:r>
+      <w:r>
+        <w:rPr>
+          <w:rFonts w:asciiTheme="minorHAnsi" w:hAnsiTheme="minorHAnsi" w:cstheme="minorHAnsi"/>
+          <w:lang w:val="pt-PT"/>
+        </w:rPr>
+        <w:t>da classe “</w:t>
+      </w:r>
+      <w:proofErr w:type="spellStart"/>
+      <w:r>
+        <w:rPr>
+          <w:rFonts w:asciiTheme="minorHAnsi" w:hAnsiTheme="minorHAnsi" w:cstheme="minorHAnsi"/>
+          <w:lang w:val="pt-PT"/>
+        </w:rPr>
+        <w:t>spline</w:t>
+      </w:r>
+      <w:proofErr w:type="spellEnd"/>
+      <w:r>
+        <w:rPr>
+          <w:rFonts w:asciiTheme="minorHAnsi" w:hAnsiTheme="minorHAnsi" w:cstheme="minorHAnsi"/>
+          <w:lang w:val="pt-PT"/>
+        </w:rPr>
+        <w:t>” para inserir cada ponto na</w:t>
+      </w:r>
+      <w:r>
+        <w:rPr>
+          <w:rFonts w:asciiTheme="minorHAnsi" w:hAnsiTheme="minorHAnsi" w:cstheme="minorHAnsi"/>
+          <w:i/>
+          <w:iCs/>
+          <w:lang w:val="pt-PT"/>
+        </w:rPr>
+        <w:t xml:space="preserve"> </w:t>
+      </w:r>
+      <w:proofErr w:type="spellStart"/>
+      <w:r>
+        <w:rPr>
+          <w:rFonts w:asciiTheme="minorHAnsi" w:hAnsiTheme="minorHAnsi" w:cstheme="minorHAnsi"/>
+          <w:i/>
+          <w:iCs/>
+          <w:lang w:val="pt-PT"/>
+        </w:rPr>
+        <w:t>spline</w:t>
+      </w:r>
+      <w:proofErr w:type="spellEnd"/>
+      <w:r>
+        <w:rPr>
+          <w:rFonts w:asciiTheme="minorHAnsi" w:hAnsiTheme="minorHAnsi" w:cstheme="minorHAnsi"/>
+          <w:i/>
+          <w:iCs/>
+          <w:lang w:val="pt-PT"/>
+        </w:rPr>
+        <w:t xml:space="preserve"> </w:t>
+      </w:r>
+      <w:r>
+        <w:rPr>
+          <w:rFonts w:asciiTheme="minorHAnsi" w:hAnsiTheme="minorHAnsi" w:cstheme="minorHAnsi"/>
+          <w:lang w:val="pt-PT"/>
+        </w:rPr>
+        <w:t xml:space="preserve">sequencialmente. </w:t>
+      </w:r>
+      <w:r>
+        <w:rPr>
+          <w:rFonts w:asciiTheme="minorHAnsi" w:hAnsiTheme="minorHAnsi" w:cstheme="minorHAnsi"/>
+          <w:lang w:val="pt-PT"/>
+        </w:rPr>
+        <w:t>Posteriormente é chamado o método “</w:t>
+      </w:r>
+      <w:proofErr w:type="spellStart"/>
+      <w:proofErr w:type="gramStart"/>
+      <w:r>
+        <w:rPr>
+          <w:rFonts w:asciiTheme="minorHAnsi" w:hAnsiTheme="minorHAnsi" w:cstheme="minorHAnsi"/>
+          <w:lang w:val="pt-PT"/>
+        </w:rPr>
+        <w:t>AutoConstructSpline</w:t>
+      </w:r>
+      <w:proofErr w:type="spellEnd"/>
+      <w:r>
+        <w:rPr>
+          <w:rFonts w:asciiTheme="minorHAnsi" w:hAnsiTheme="minorHAnsi" w:cstheme="minorHAnsi"/>
+          <w:lang w:val="pt-PT"/>
+        </w:rPr>
+        <w:t>(</w:t>
+      </w:r>
+      <w:proofErr w:type="gramEnd"/>
+      <w:r>
+        <w:rPr>
+          <w:rFonts w:asciiTheme="minorHAnsi" w:hAnsiTheme="minorHAnsi" w:cstheme="minorHAnsi"/>
+          <w:lang w:val="pt-PT"/>
+        </w:rPr>
+        <w:t>)</w:t>
+      </w:r>
+      <w:r>
+        <w:rPr>
+          <w:rFonts w:asciiTheme="minorHAnsi" w:hAnsiTheme="minorHAnsi" w:cstheme="minorHAnsi"/>
+          <w:lang w:val="pt-PT"/>
+        </w:rPr>
+        <w:t xml:space="preserve">” que faz a fusão de todos os pontos usados no trilho da montanha russa. </w:t>
+      </w:r>
+    </w:p>
+    <w:p>
+      <w:pPr>
+        <w:rPr>
+          <w:rFonts w:asciiTheme="minorHAnsi" w:hAnsiTheme="minorHAnsi" w:cstheme="minorHAnsi"/>
+          <w:lang w:val="pt-PT"/>
+        </w:rPr>
+      </w:pPr>
+      <w:r>
+        <w:rPr>
+          <w:rFonts w:asciiTheme="minorHAnsi" w:hAnsiTheme="minorHAnsi" w:cstheme="minorHAnsi"/>
+          <w:lang w:val="pt-PT"/>
+        </w:rPr>
+        <w:t>Finalmente é requisitado o método “</w:t>
+      </w:r>
+      <w:proofErr w:type="spellStart"/>
+      <w:r>
+        <w:rPr>
+          <w:rFonts w:asciiTheme="minorHAnsi" w:hAnsiTheme="minorHAnsi" w:cstheme="minorHAnsi"/>
+          <w:lang w:val="pt-PT"/>
+        </w:rPr>
+        <w:t>BuildRollercoasterTrack</w:t>
+      </w:r>
+      <w:proofErr w:type="spellEnd"/>
+      <w:r>
+        <w:rPr>
+          <w:rFonts w:asciiTheme="minorHAnsi" w:hAnsiTheme="minorHAnsi" w:cstheme="minorHAnsi"/>
+          <w:lang w:val="pt-PT"/>
+        </w:rPr>
+        <w:t xml:space="preserve">” </w:t>
+      </w:r>
+      <w:r>
+        <w:rPr>
+          <w:rFonts w:asciiTheme="minorHAnsi" w:hAnsiTheme="minorHAnsi" w:cstheme="minorHAnsi"/>
+          <w:lang w:val="pt-PT"/>
+        </w:rPr>
+        <w:t xml:space="preserve">responsável por gerar a montanha </w:t>
+      </w:r>
+      <w:bookmarkStart w:id="32" w:name="_GoBack"/>
       <w:bookmarkEnd w:id="32"/>
-      <w:r>
-        <w:t>Aquisição de pontos do robô KuKa</w:t>
-      </w:r>
     </w:p>
     <w:p>
       <w:pPr>
         <w:pStyle w:val="Ttulo2"/>
       </w:pPr>
       <w:r>
-        <w:t>Criação da montanha russa</w:t>
-      </w:r>
-    </w:p>
-    <w:p>
-      <w:pPr>
-        <w:pStyle w:val="Ttulo2"/>
-      </w:pPr>
-      <w:r>
         <w:t>Gera</w:t>
       </w:r>
       <w:r>
         <w:t>ção de</w:t>
       </w:r>
       <w:r>
-        <w:t xml:space="preserve"> pontos no software Unity </w:t>
+        <w:t xml:space="preserve"> pontos no software </w:t>
+      </w:r>
+      <w:proofErr w:type="spellStart"/>
+      <w:r>
+        <w:t>Unity</w:t>
+      </w:r>
+      <w:proofErr w:type="spellEnd"/>
+      <w:r>
+        <w:t xml:space="preserve"> </w:t>
       </w:r>
     </w:p>
     <w:p>
@@ -2737,7 +3653,21 @@
       <w:rPr>
         <w:rStyle w:val="Nmerodepgina"/>
       </w:rPr>
-      <w:t>«autor»</w:t>
+      <w:t>«</w:t>
+    </w:r>
+    <w:proofErr w:type="spellStart"/>
+    <w:r>
+      <w:rPr>
+        <w:rStyle w:val="Nmerodepgina"/>
+      </w:rPr>
+      <w:t>autor</w:t>
+    </w:r>
+    <w:proofErr w:type="spellEnd"/>
+    <w:r>
+      <w:rPr>
+        <w:rStyle w:val="Nmerodepgina"/>
+      </w:rPr>
+      <w:t>»</w:t>
     </w:r>
     <w:r>
       <w:rPr>
@@ -2840,9 +3770,19 @@
         <w:bottom w:val="single" w:sz="4" w:space="1" w:color="auto"/>
       </w:pBdr>
     </w:pPr>
+    <w:proofErr w:type="spellStart"/>
     <w:r>
-      <w:t>Roller Coaster</w:t>
+      <w:t>Roller</w:t>
     </w:r>
+    <w:proofErr w:type="spellEnd"/>
+    <w:r>
+      <w:t xml:space="preserve"> </w:t>
+    </w:r>
+    <w:proofErr w:type="spellStart"/>
+    <w:r>
+      <w:t>Coaster</w:t>
+    </w:r>
+    <w:proofErr w:type="spellEnd"/>
   </w:p>
   <w:p>
     <w:pPr>
@@ -2884,9 +3824,19 @@
         <w:bottom w:val="single" w:sz="4" w:space="1" w:color="auto"/>
       </w:pBdr>
     </w:pPr>
+    <w:proofErr w:type="spellStart"/>
     <w:r>
-      <w:t>Roller Coaster</w:t>
+      <w:t>Roller</w:t>
     </w:r>
+    <w:proofErr w:type="spellEnd"/>
+    <w:r>
+      <w:t xml:space="preserve"> </w:t>
+    </w:r>
+    <w:proofErr w:type="spellStart"/>
+    <w:r>
+      <w:t>Coaster</w:t>
+    </w:r>
+    <w:proofErr w:type="spellEnd"/>
   </w:p>
 </w:hdr>
 </file>
@@ -5560,6 +6510,7 @@
     <w:rsidRoot w:val="00EE725C"/>
     <w:rsid w:val="002F38B3"/>
     <w:rsid w:val="0053664C"/>
+    <w:rsid w:val="0061623F"/>
     <w:rsid w:val="00B53FFC"/>
     <w:rsid w:val="00BA20EE"/>
     <w:rsid w:val="00C6592B"/>
@@ -6355,7 +7306,7 @@
 </file>
 
 <file path=customXml/itemProps2.xml><?xml version="1.0" encoding="utf-8"?>
-<ds:datastoreItem xmlns:ds="http://schemas.openxmlformats.org/officeDocument/2006/customXml" ds:itemID="{9E6882E9-1D2B-8545-81E2-235210B0C25E}">
+<ds:datastoreItem xmlns:ds="http://schemas.openxmlformats.org/officeDocument/2006/customXml" ds:itemID="{9BA0B338-240F-DF4C-8D5F-F47B6C337587}">
   <ds:schemaRefs>
     <ds:schemaRef ds:uri="http://schemas.openxmlformats.org/officeDocument/2006/bibliography"/>
   </ds:schemaRefs>

</xml_diff>